<commit_message>
Capteur de courant fini
</commit_message>
<xml_diff>
--- a/Bilan_Jalon2.docx
+++ b/Bilan_Jalon2.docx
@@ -1,6 +1,6 @@
 
 <file path=word/document.xml><?xml version="1.0" encoding="utf-8"?>
-<w:document xmlns:wpc="http://schemas.microsoft.com/office/word/2010/wordprocessingCanvas" xmlns:mc="http://schemas.openxmlformats.org/markup-compatibility/2006" xmlns:o="urn:schemas-microsoft-com:office:office" xmlns:r="http://schemas.openxmlformats.org/officeDocument/2006/relationships" xmlns:m="http://schemas.openxmlformats.org/officeDocument/2006/math" xmlns:v="urn:schemas-microsoft-com:vml" xmlns:wp14="http://schemas.microsoft.com/office/word/2010/wordprocessingDrawing" xmlns:wp="http://schemas.openxmlformats.org/drawingml/2006/wordprocessingDrawing" xmlns:w10="urn:schemas-microsoft-com:office:word" xmlns:w="http://schemas.openxmlformats.org/wordprocessingml/2006/main" xmlns:w14="http://schemas.microsoft.com/office/word/2010/wordml" xmlns:w15="http://schemas.microsoft.com/office/word/2012/wordml" xmlns:wpg="http://schemas.microsoft.com/office/word/2010/wordprocessingGroup" xmlns:wpi="http://schemas.microsoft.com/office/word/2010/wordprocessingInk" xmlns:wne="http://schemas.microsoft.com/office/word/2006/wordml" xmlns:wps="http://schemas.microsoft.com/office/word/2010/wordprocessingShape" mc:Ignorable="w14 w15 wp14">
+<w:document xmlns:wpc="http://schemas.microsoft.com/office/word/2010/wordprocessingCanvas" xmlns:cx="http://schemas.microsoft.com/office/drawing/2014/chartex" xmlns:cx1="http://schemas.microsoft.com/office/drawing/2015/9/8/chartex" xmlns:cx2="http://schemas.microsoft.com/office/drawing/2015/10/21/chartex" xmlns:cx3="http://schemas.microsoft.com/office/drawing/2016/5/9/chartex" xmlns:cx4="http://schemas.microsoft.com/office/drawing/2016/5/10/chartex" xmlns:cx5="http://schemas.microsoft.com/office/drawing/2016/5/11/chartex" xmlns:cx6="http://schemas.microsoft.com/office/drawing/2016/5/12/chartex" xmlns:cx7="http://schemas.microsoft.com/office/drawing/2016/5/13/chartex" xmlns:cx8="http://schemas.microsoft.com/office/drawing/2016/5/14/chartex" xmlns:mc="http://schemas.openxmlformats.org/markup-compatibility/2006" xmlns:aink="http://schemas.microsoft.com/office/drawing/2016/ink" xmlns:am3d="http://schemas.microsoft.com/office/drawing/2017/model3d" xmlns:o="urn:schemas-microsoft-com:office:office" xmlns:r="http://schemas.openxmlformats.org/officeDocument/2006/relationships" xmlns:m="http://schemas.openxmlformats.org/officeDocument/2006/math" xmlns:v="urn:schemas-microsoft-com:vml" xmlns:wp14="http://schemas.microsoft.com/office/word/2010/wordprocessingDrawing" xmlns:wp="http://schemas.openxmlformats.org/drawingml/2006/wordprocessingDrawing" xmlns:w10="urn:schemas-microsoft-com:office:word" xmlns:w="http://schemas.openxmlformats.org/wordprocessingml/2006/main" xmlns:w14="http://schemas.microsoft.com/office/word/2010/wordml" xmlns:w15="http://schemas.microsoft.com/office/word/2012/wordml" xmlns:w16cid="http://schemas.microsoft.com/office/word/2016/wordml/cid" xmlns:w16se="http://schemas.microsoft.com/office/word/2015/wordml/symex" xmlns:wpg="http://schemas.microsoft.com/office/word/2010/wordprocessingGroup" xmlns:wpi="http://schemas.microsoft.com/office/word/2010/wordprocessingInk" xmlns:wne="http://schemas.microsoft.com/office/word/2006/wordml" xmlns:wps="http://schemas.microsoft.com/office/word/2010/wordprocessingShape" mc:Ignorable="w14 w15 w16se w16cid wp14">
   <w:body>
     <w:p>
       <w:pPr>
@@ -23,13 +23,20 @@
           <w:ilvl w:val="0"/>
           <w:numId w:val="1"/>
         </w:numPr>
-      </w:pPr>
-      <w:r>
+        <w:rPr>
+          <w:highlight w:val="green"/>
+        </w:rPr>
+      </w:pPr>
+      <w:r>
+        <w:rPr>
+          <w:highlight w:val="green"/>
+        </w:rPr>
         <w:t xml:space="preserve">Commande des Servomoteurs : gérer le cas des angles négatifs </w:t>
       </w:r>
       <w:r>
         <w:rPr>
           <w:b/>
+          <w:highlight w:val="green"/>
         </w:rPr>
         <w:t>(Sophie &amp; Adèle)</w:t>
       </w:r>
@@ -100,19 +107,32 @@
           <w:ilvl w:val="0"/>
           <w:numId w:val="1"/>
         </w:numPr>
-      </w:pPr>
-      <w:r>
+        <w:rPr>
+          <w:highlight w:val="green"/>
+        </w:rPr>
+      </w:pPr>
+      <w:r>
+        <w:rPr>
+          <w:highlight w:val="green"/>
+        </w:rPr>
         <w:t xml:space="preserve">Commande génération de Son : voir où est le problème </w:t>
       </w:r>
       <w:r>
+        <w:rPr>
+          <w:highlight w:val="green"/>
+        </w:rPr>
         <w:t>(pour passer du PC au Cortex M4)</w:t>
       </w:r>
       <w:r>
+        <w:rPr>
+          <w:highlight w:val="green"/>
+        </w:rPr>
         <w:t xml:space="preserve"> </w:t>
       </w:r>
       <w:r>
         <w:rPr>
           <w:b/>
+          <w:highlight w:val="green"/>
         </w:rPr>
         <w:t>(Eddy, Justine et Sophie)</w:t>
       </w:r>
@@ -124,21 +144,26 @@
           <w:ilvl w:val="0"/>
           <w:numId w:val="1"/>
         </w:numPr>
-      </w:pPr>
-      <w:r>
-        <w:t>Mesure du courant consommé : voir où est le probl</w:t>
-      </w:r>
-      <w:bookmarkStart w:id="0" w:name="_GoBack"/>
-      <w:bookmarkEnd w:id="0"/>
-      <w:r>
-        <w:t>ème</w:t>
-      </w:r>
-      <w:r>
+        <w:rPr>
+          <w:highlight w:val="green"/>
+        </w:rPr>
+      </w:pPr>
+      <w:r>
+        <w:rPr>
+          <w:highlight w:val="green"/>
+        </w:rPr>
+        <w:t>Mesure du courant consommé : voir où est le problème</w:t>
+      </w:r>
+      <w:r>
+        <w:rPr>
+          <w:highlight w:val="green"/>
+        </w:rPr>
         <w:t xml:space="preserve"> </w:t>
       </w:r>
       <w:r>
         <w:rPr>
           <w:b/>
+          <w:highlight w:val="green"/>
         </w:rPr>
         <w:t>(Maxime)</w:t>
       </w:r>
@@ -169,9 +194,29 @@
           <w:ilvl w:val="0"/>
           <w:numId w:val="2"/>
         </w:numPr>
-      </w:pPr>
-      <w:r>
-        <w:t>Déplacement évolué (&amp; dégradé ?)</w:t>
+        <w:rPr>
+          <w:highlight w:val="green"/>
+        </w:rPr>
+      </w:pPr>
+      <w:r>
+        <w:rPr>
+          <w:highlight w:val="green"/>
+        </w:rPr>
+        <w:t>Déplacement évolué (</w:t>
+      </w:r>
+      <w:bookmarkStart w:id="0" w:name="_GoBack"/>
+      <w:bookmarkEnd w:id="0"/>
+      <w:r>
+        <w:rPr>
+          <w:highlight w:val="green"/>
+        </w:rPr>
+        <w:t>&amp; dégradé ?)</w:t>
+      </w:r>
+      <w:r>
+        <w:rPr>
+          <w:highlight w:val="green"/>
+        </w:rPr>
+        <w:t xml:space="preserve"> THIBAUT &amp; CAPUCINE</w:t>
       </w:r>
     </w:p>
     <w:p>
@@ -183,7 +228,13 @@
         </w:numPr>
       </w:pPr>
       <w:r>
-        <w:t xml:space="preserve">Détection des signaux sonores </w:t>
+        <w:rPr>
+          <w:highlight w:val="red"/>
+        </w:rPr>
+        <w:t>Détection des signaux sonores</w:t>
+      </w:r>
+      <w:r>
+        <w:t xml:space="preserve"> </w:t>
       </w:r>
     </w:p>
     <w:p>
@@ -193,9 +244,21 @@
           <w:ilvl w:val="0"/>
           <w:numId w:val="2"/>
         </w:numPr>
-      </w:pPr>
-      <w:r>
+        <w:rPr>
+          <w:highlight w:val="green"/>
+        </w:rPr>
+      </w:pPr>
+      <w:r>
+        <w:rPr>
+          <w:highlight w:val="green"/>
+        </w:rPr>
         <w:t>Pilotage du pointeur lumineux (&amp; dégradé ?)</w:t>
+      </w:r>
+      <w:r>
+        <w:rPr>
+          <w:highlight w:val="green"/>
+        </w:rPr>
+        <w:t xml:space="preserve"> EDDY</w:t>
       </w:r>
     </w:p>
     <w:p>
@@ -205,9 +268,21 @@
           <w:ilvl w:val="0"/>
           <w:numId w:val="2"/>
         </w:numPr>
-      </w:pPr>
-      <w:r>
+        <w:rPr>
+          <w:highlight w:val="green"/>
+        </w:rPr>
+      </w:pPr>
+      <w:r>
+        <w:rPr>
+          <w:highlight w:val="green"/>
+        </w:rPr>
         <w:t>Calcul des déplacements de la base roulante (&amp; dégradé ?)</w:t>
+      </w:r>
+      <w:r>
+        <w:rPr>
+          <w:highlight w:val="green"/>
+        </w:rPr>
+        <w:t xml:space="preserve"> PIERRE</w:t>
       </w:r>
     </w:p>
     <w:p>
@@ -217,10 +292,28 @@
           <w:ilvl w:val="0"/>
           <w:numId w:val="2"/>
         </w:numPr>
-      </w:pPr>
-      <w:r>
+        <w:rPr>
+          <w:highlight w:val="green"/>
+        </w:rPr>
+      </w:pPr>
+      <w:r>
+        <w:rPr>
+          <w:highlight w:val="green"/>
+        </w:rPr>
         <w:t>Pilotage du pointeur lumineux (&amp; avec correction = FPGA ?)</w:t>
       </w:r>
+      <w:r>
+        <w:rPr>
+          <w:highlight w:val="green"/>
+        </w:rPr>
+        <w:t xml:space="preserve"> EDDY</w:t>
+      </w:r>
+    </w:p>
+    <w:p>
+      <w:pPr>
+        <w:pStyle w:val="Paragraphedeliste"/>
+        <w:ind w:left="786"/>
+      </w:pPr>
     </w:p>
     <w:p>
       <w:pPr>
@@ -229,8 +322,14 @@
           <w:ilvl w:val="0"/>
           <w:numId w:val="2"/>
         </w:numPr>
-      </w:pPr>
-      <w:r>
+        <w:rPr>
+          <w:highlight w:val="red"/>
+        </w:rPr>
+      </w:pPr>
+      <w:r>
+        <w:rPr>
+          <w:highlight w:val="red"/>
+        </w:rPr>
         <w:t>Acquisition des signaux sonores (&amp; dégradés 1/2/3 ?)</w:t>
       </w:r>
     </w:p>
@@ -241,8 +340,14 @@
           <w:ilvl w:val="0"/>
           <w:numId w:val="2"/>
         </w:numPr>
-      </w:pPr>
-      <w:r>
+        <w:rPr>
+          <w:highlight w:val="red"/>
+        </w:rPr>
+      </w:pPr>
+      <w:r>
+        <w:rPr>
+          <w:highlight w:val="red"/>
+        </w:rPr>
         <w:t>Analyse des signaux sonores (&amp; dégradé ?)</w:t>
       </w:r>
     </w:p>
@@ -258,7 +363,7 @@
 </file>
 
 <file path=word/numbering.xml><?xml version="1.0" encoding="utf-8"?>
-<w:numbering xmlns:wpc="http://schemas.microsoft.com/office/word/2010/wordprocessingCanvas" xmlns:mc="http://schemas.openxmlformats.org/markup-compatibility/2006" xmlns:o="urn:schemas-microsoft-com:office:office" xmlns:r="http://schemas.openxmlformats.org/officeDocument/2006/relationships" xmlns:m="http://schemas.openxmlformats.org/officeDocument/2006/math" xmlns:v="urn:schemas-microsoft-com:vml" xmlns:wp14="http://schemas.microsoft.com/office/word/2010/wordprocessingDrawing" xmlns:wp="http://schemas.openxmlformats.org/drawingml/2006/wordprocessingDrawing" xmlns:w10="urn:schemas-microsoft-com:office:word" xmlns:w="http://schemas.openxmlformats.org/wordprocessingml/2006/main" xmlns:w14="http://schemas.microsoft.com/office/word/2010/wordml" xmlns:w15="http://schemas.microsoft.com/office/word/2012/wordml" xmlns:wpg="http://schemas.microsoft.com/office/word/2010/wordprocessingGroup" xmlns:wpi="http://schemas.microsoft.com/office/word/2010/wordprocessingInk" xmlns:wne="http://schemas.microsoft.com/office/word/2006/wordml" xmlns:wps="http://schemas.microsoft.com/office/word/2010/wordprocessingShape" mc:Ignorable="w14 w15 wp14">
+<w:numbering xmlns:wpc="http://schemas.microsoft.com/office/word/2010/wordprocessingCanvas" xmlns:cx="http://schemas.microsoft.com/office/drawing/2014/chartex" xmlns:cx1="http://schemas.microsoft.com/office/drawing/2015/9/8/chartex" xmlns:cx2="http://schemas.microsoft.com/office/drawing/2015/10/21/chartex" xmlns:cx3="http://schemas.microsoft.com/office/drawing/2016/5/9/chartex" xmlns:cx4="http://schemas.microsoft.com/office/drawing/2016/5/10/chartex" xmlns:cx5="http://schemas.microsoft.com/office/drawing/2016/5/11/chartex" xmlns:cx6="http://schemas.microsoft.com/office/drawing/2016/5/12/chartex" xmlns:cx7="http://schemas.microsoft.com/office/drawing/2016/5/13/chartex" xmlns:cx8="http://schemas.microsoft.com/office/drawing/2016/5/14/chartex" xmlns:mc="http://schemas.openxmlformats.org/markup-compatibility/2006" xmlns:aink="http://schemas.microsoft.com/office/drawing/2016/ink" xmlns:am3d="http://schemas.microsoft.com/office/drawing/2017/model3d" xmlns:o="urn:schemas-microsoft-com:office:office" xmlns:r="http://schemas.openxmlformats.org/officeDocument/2006/relationships" xmlns:m="http://schemas.openxmlformats.org/officeDocument/2006/math" xmlns:v="urn:schemas-microsoft-com:vml" xmlns:wp14="http://schemas.microsoft.com/office/word/2010/wordprocessingDrawing" xmlns:wp="http://schemas.openxmlformats.org/drawingml/2006/wordprocessingDrawing" xmlns:w10="urn:schemas-microsoft-com:office:word" xmlns:w="http://schemas.openxmlformats.org/wordprocessingml/2006/main" xmlns:w14="http://schemas.microsoft.com/office/word/2010/wordml" xmlns:w15="http://schemas.microsoft.com/office/word/2012/wordml" xmlns:w16cid="http://schemas.microsoft.com/office/word/2016/wordml/cid" xmlns:w16se="http://schemas.microsoft.com/office/word/2015/wordml/symex" xmlns:wpg="http://schemas.microsoft.com/office/word/2010/wordprocessingGroup" xmlns:wpi="http://schemas.microsoft.com/office/word/2010/wordprocessingInk" xmlns:wne="http://schemas.microsoft.com/office/word/2006/wordml" xmlns:wps="http://schemas.microsoft.com/office/word/2010/wordprocessingShape" mc:Ignorable="w14 w15 w16se w16cid wp14">
   <w:abstractNum w:abstractNumId="0" w15:restartNumberingAfterBreak="0">
     <w:nsid w:val="26A24ABA"/>
     <w:multiLevelType w:val="hybridMultilevel"/>
@@ -495,7 +600,7 @@
 </file>
 
 <file path=word/styles.xml><?xml version="1.0" encoding="utf-8"?>
-<w:styles xmlns:mc="http://schemas.openxmlformats.org/markup-compatibility/2006" xmlns:r="http://schemas.openxmlformats.org/officeDocument/2006/relationships" xmlns:w="http://schemas.openxmlformats.org/wordprocessingml/2006/main" xmlns:w14="http://schemas.microsoft.com/office/word/2010/wordml" xmlns:w15="http://schemas.microsoft.com/office/word/2012/wordml" mc:Ignorable="w14 w15">
+<w:styles xmlns:mc="http://schemas.openxmlformats.org/markup-compatibility/2006" xmlns:r="http://schemas.openxmlformats.org/officeDocument/2006/relationships" xmlns:w="http://schemas.openxmlformats.org/wordprocessingml/2006/main" xmlns:w14="http://schemas.microsoft.com/office/word/2010/wordml" xmlns:w15="http://schemas.microsoft.com/office/word/2012/wordml" xmlns:w16cid="http://schemas.microsoft.com/office/word/2016/wordml/cid" xmlns:w16se="http://schemas.microsoft.com/office/word/2015/wordml/symex" mc:Ignorable="w14 w15 w16se w16cid">
   <w:docDefaults>
     <w:rPrDefault>
       <w:rPr>
@@ -511,7 +616,7 @@
       </w:pPr>
     </w:pPrDefault>
   </w:docDefaults>
-  <w:latentStyles w:defLockedState="0" w:defUIPriority="99" w:defSemiHidden="0" w:defUnhideWhenUsed="0" w:defQFormat="0" w:count="371">
+  <w:latentStyles w:defLockedState="0" w:defUIPriority="99" w:defSemiHidden="0" w:defUnhideWhenUsed="0" w:defQFormat="0" w:count="375">
     <w:lsdException w:name="Normal" w:uiPriority="0" w:qFormat="1"/>
     <w:lsdException w:name="heading 1" w:uiPriority="9" w:qFormat="1"/>
     <w:lsdException w:name="heading 2" w:semiHidden="1" w:uiPriority="9" w:unhideWhenUsed="1" w:qFormat="1"/>
@@ -883,6 +988,10 @@
     <w:lsdException w:name="List Table 5 Dark Accent 6" w:uiPriority="50"/>
     <w:lsdException w:name="List Table 6 Colorful Accent 6" w:uiPriority="51"/>
     <w:lsdException w:name="List Table 7 Colorful Accent 6" w:uiPriority="52"/>
+    <w:lsdException w:name="Mention" w:semiHidden="1" w:unhideWhenUsed="1"/>
+    <w:lsdException w:name="Smart Hyperlink" w:semiHidden="1" w:unhideWhenUsed="1"/>
+    <w:lsdException w:name="Hashtag" w:semiHidden="1" w:unhideWhenUsed="1"/>
+    <w:lsdException w:name="Unresolved Mention" w:semiHidden="1" w:unhideWhenUsed="1"/>
   </w:latentStyles>
   <w:style w:type="paragraph" w:default="1" w:styleId="Normal">
     <w:name w:val="Normal"/>

</xml_diff>

<commit_message>
Servos, Mesure courant : OK + déplacements évolués ajoutés
</commit_message>
<xml_diff>
--- a/Bilan_Jalon2.docx
+++ b/Bilan_Jalon2.docx
@@ -40,6 +40,13 @@
         </w:rPr>
         <w:t>(Sophie &amp; Adèle)</w:t>
       </w:r>
+      <w:r>
+        <w:rPr>
+          <w:b/>
+          <w:highlight w:val="green"/>
+        </w:rPr>
+        <w:t xml:space="preserve"> OK</w:t>
+      </w:r>
     </w:p>
     <w:p>
       <w:pPr>
@@ -136,6 +143,13 @@
         </w:rPr>
         <w:t>(Eddy, Justine et Sophie)</w:t>
       </w:r>
+      <w:r>
+        <w:rPr>
+          <w:b/>
+          <w:highlight w:val="green"/>
+        </w:rPr>
+        <w:t xml:space="preserve"> OK</w:t>
+      </w:r>
     </w:p>
     <w:p>
       <w:pPr>
@@ -167,6 +181,13 @@
         </w:rPr>
         <w:t>(Maxime)</w:t>
       </w:r>
+      <w:r>
+        <w:rPr>
+          <w:b/>
+          <w:highlight w:val="green"/>
+        </w:rPr>
+        <w:t xml:space="preserve"> OK</w:t>
+      </w:r>
     </w:p>
     <w:p>
       <w:pPr>
@@ -202,7 +223,13 @@
         <w:rPr>
           <w:highlight w:val="green"/>
         </w:rPr>
-        <w:t>Déplacement évolué (</w:t>
+        <w:t>Déplacement évolué (&amp; dégradé ?)</w:t>
+      </w:r>
+      <w:r>
+        <w:rPr>
+          <w:highlight w:val="green"/>
+        </w:rPr>
+        <w:t xml:space="preserve"> THI</w:t>
       </w:r>
       <w:bookmarkStart w:id="0" w:name="_GoBack"/>
       <w:bookmarkEnd w:id="0"/>
@@ -210,13 +237,7 @@
         <w:rPr>
           <w:highlight w:val="green"/>
         </w:rPr>
-        <w:t>&amp; dégradé ?)</w:t>
-      </w:r>
-      <w:r>
-        <w:rPr>
-          <w:highlight w:val="green"/>
-        </w:rPr>
-        <w:t xml:space="preserve"> THIBAUT &amp; CAPUCINE</w:t>
+        <w:t>BAUT &amp; CAPUCINE</w:t>
       </w:r>
     </w:p>
     <w:p>

</xml_diff>